<commit_message>
[ADD] part b of Q.#1 from first DIP HW added.
</commit_message>
<xml_diff>
--- a/Digital Image Processing/HW & PR/HW01 & PR01/HW01.docx
+++ b/Digital Image Processing/HW & PR/HW01 & PR01/HW01.docx
@@ -308,7 +308,7 @@
             </w:rPr>
             <w:fldChar w:fldCharType="separate"/>
           </w:r>
-          <w:hyperlink w:anchor="_Toc196307159" w:history="1">
+          <w:hyperlink w:anchor="_Toc196424144" w:history="1">
             <w:r>
               <w:rPr>
                 <w:rStyle w:val="Hyperlink"/>
@@ -340,7 +340,7 @@
                 <w:noProof/>
                 <w:webHidden/>
               </w:rPr>
-              <w:instrText xml:space="preserve"> PAGEREF _Toc196307159 \h </w:instrText>
+              <w:instrText xml:space="preserve"> PAGEREF _Toc196424144 \h </w:instrText>
             </w:r>
             <w:r>
               <w:rPr>
@@ -374,13 +374,12 @@
         <w:p>
           <w:pPr>
             <w:pStyle w:val="TOC2"/>
-            <w:jc w:val="both"/>
             <w:rPr>
               <w:rFonts w:eastAsiaTheme="minorEastAsia"/>
               <w:noProof/>
             </w:rPr>
           </w:pPr>
-          <w:hyperlink w:anchor="_Toc196307160" w:history="1">
+          <w:hyperlink w:anchor="_Toc196424145" w:history="1">
             <w:r>
               <w:rPr>
                 <w:rStyle w:val="Hyperlink"/>
@@ -412,7 +411,7 @@
                 <w:noProof/>
                 <w:webHidden/>
               </w:rPr>
-              <w:instrText xml:space="preserve"> PAGEREF _Toc196307160 \h </w:instrText>
+              <w:instrText xml:space="preserve"> PAGEREF _Toc196424145 \h </w:instrText>
             </w:r>
             <w:r>
               <w:rPr>
@@ -446,13 +445,12 @@
         <w:p>
           <w:pPr>
             <w:pStyle w:val="TOC3"/>
-            <w:jc w:val="both"/>
             <w:rPr>
               <w:rFonts w:eastAsiaTheme="minorEastAsia"/>
               <w:noProof/>
             </w:rPr>
           </w:pPr>
-          <w:hyperlink w:anchor="_Toc196307161" w:history="1">
+          <w:hyperlink w:anchor="_Toc196424146" w:history="1">
             <w:r>
               <w:rPr>
                 <w:rStyle w:val="Hyperlink"/>
@@ -493,7 +491,7 @@
                 <w:noProof/>
                 <w:webHidden/>
               </w:rPr>
-              <w:instrText xml:space="preserve"> PAGEREF _Toc196307161 \h </w:instrText>
+              <w:instrText xml:space="preserve"> PAGEREF _Toc196424146 \h </w:instrText>
             </w:r>
             <w:r>
               <w:rPr>
@@ -527,13 +525,12 @@
         <w:p>
           <w:pPr>
             <w:pStyle w:val="TOC3"/>
-            <w:jc w:val="both"/>
             <w:rPr>
               <w:rFonts w:eastAsiaTheme="minorEastAsia"/>
               <w:noProof/>
             </w:rPr>
           </w:pPr>
-          <w:hyperlink w:anchor="_Toc196307162" w:history="1">
+          <w:hyperlink w:anchor="_Toc196424147" w:history="1">
             <w:r>
               <w:rPr>
                 <w:rStyle w:val="Hyperlink"/>
@@ -576,7 +573,7 @@
                 <w:noProof/>
                 <w:webHidden/>
               </w:rPr>
-              <w:instrText xml:space="preserve"> PAGEREF _Toc196307162 \h </w:instrText>
+              <w:instrText xml:space="preserve"> PAGEREF _Toc196424147 \h </w:instrText>
             </w:r>
             <w:r>
               <w:rPr>
@@ -610,13 +607,12 @@
         <w:p>
           <w:pPr>
             <w:pStyle w:val="TOC3"/>
-            <w:jc w:val="both"/>
             <w:rPr>
               <w:rFonts w:eastAsiaTheme="minorEastAsia"/>
               <w:noProof/>
             </w:rPr>
           </w:pPr>
-          <w:hyperlink w:anchor="_Toc196307163" w:history="1">
+          <w:hyperlink w:anchor="_Toc196424148" w:history="1">
             <w:r>
               <w:rPr>
                 <w:rStyle w:val="Hyperlink"/>
@@ -659,7 +655,7 @@
                 <w:noProof/>
                 <w:webHidden/>
               </w:rPr>
-              <w:instrText xml:space="preserve"> PAGEREF _Toc196307163 \h </w:instrText>
+              <w:instrText xml:space="preserve"> PAGEREF _Toc196424148 \h </w:instrText>
             </w:r>
             <w:r>
               <w:rPr>
@@ -692,6 +688,148 @@
         </w:p>
         <w:p>
           <w:pPr>
+            <w:pStyle w:val="TOC2"/>
+            <w:rPr>
+              <w:rFonts w:eastAsiaTheme="minorEastAsia"/>
+              <w:noProof/>
+            </w:rPr>
+          </w:pPr>
+          <w:hyperlink w:anchor="_Toc196424149" w:history="1">
+            <w:r>
+              <w:rPr>
+                <w:rStyle w:val="Hyperlink"/>
+                <w:rFonts w:cs="B Nazanin"/>
+                <w:b/>
+                <w:bCs/>
+                <w:noProof/>
+                <w:rtl/>
+                <w:lang w:bidi="fa-IR"/>
+              </w:rPr>
+              <w:t>بخش ب</w:t>
+            </w:r>
+            <w:r>
+              <w:rPr>
+                <w:noProof/>
+                <w:webHidden/>
+              </w:rPr>
+              <w:tab/>
+            </w:r>
+            <w:r>
+              <w:rPr>
+                <w:noProof/>
+                <w:webHidden/>
+              </w:rPr>
+              <w:fldChar w:fldCharType="begin"/>
+            </w:r>
+            <w:r>
+              <w:rPr>
+                <w:noProof/>
+                <w:webHidden/>
+              </w:rPr>
+              <w:instrText xml:space="preserve"> PAGEREF _Toc196424149 \h </w:instrText>
+            </w:r>
+            <w:r>
+              <w:rPr>
+                <w:noProof/>
+                <w:webHidden/>
+              </w:rPr>
+            </w:r>
+            <w:r>
+              <w:rPr>
+                <w:noProof/>
+                <w:webHidden/>
+              </w:rPr>
+              <w:fldChar w:fldCharType="separate"/>
+            </w:r>
+            <w:r>
+              <w:rPr>
+                <w:noProof/>
+                <w:webHidden/>
+              </w:rPr>
+              <w:t>6</w:t>
+            </w:r>
+            <w:r>
+              <w:rPr>
+                <w:noProof/>
+                <w:webHidden/>
+              </w:rPr>
+              <w:fldChar w:fldCharType="end"/>
+            </w:r>
+          </w:hyperlink>
+        </w:p>
+        <w:p>
+          <w:pPr>
+            <w:pStyle w:val="TOC3"/>
+            <w:rPr>
+              <w:rFonts w:eastAsiaTheme="minorEastAsia"/>
+              <w:noProof/>
+            </w:rPr>
+          </w:pPr>
+          <w:hyperlink w:anchor="_Toc196424150" w:history="1">
+            <w:r>
+              <w:rPr>
+                <w:rStyle w:val="Hyperlink"/>
+                <w:rFonts w:cs="B Nazanin"/>
+                <w:b/>
+                <w:bCs/>
+                <w:noProof/>
+                <w:rtl/>
+                <w:lang w:bidi="fa-IR"/>
+              </w:rPr>
+              <w:t>گزارش کار</w:t>
+            </w:r>
+            <w:r>
+              <w:rPr>
+                <w:noProof/>
+                <w:webHidden/>
+              </w:rPr>
+              <w:tab/>
+            </w:r>
+            <w:r>
+              <w:rPr>
+                <w:noProof/>
+                <w:webHidden/>
+              </w:rPr>
+              <w:fldChar w:fldCharType="begin"/>
+            </w:r>
+            <w:r>
+              <w:rPr>
+                <w:noProof/>
+                <w:webHidden/>
+              </w:rPr>
+              <w:instrText xml:space="preserve"> PAGEREF _Toc196424150 \h </w:instrText>
+            </w:r>
+            <w:r>
+              <w:rPr>
+                <w:noProof/>
+                <w:webHidden/>
+              </w:rPr>
+            </w:r>
+            <w:r>
+              <w:rPr>
+                <w:noProof/>
+                <w:webHidden/>
+              </w:rPr>
+              <w:fldChar w:fldCharType="separate"/>
+            </w:r>
+            <w:r>
+              <w:rPr>
+                <w:noProof/>
+                <w:webHidden/>
+              </w:rPr>
+              <w:t>7</w:t>
+            </w:r>
+            <w:r>
+              <w:rPr>
+                <w:noProof/>
+                <w:webHidden/>
+              </w:rPr>
+              <w:fldChar w:fldCharType="end"/>
+            </w:r>
+          </w:hyperlink>
+        </w:p>
+        <w:p>
+          <w:pPr>
             <w:bidi/>
           </w:pPr>
           <w:r>
@@ -850,19 +988,6 @@
     <w:p>
       <w:pPr>
         <w:bidi/>
-        <w:jc w:val="center"/>
-        <w:rPr>
-          <w:rFonts w:cs="B Nazanin"/>
-          <w:sz w:val="32"/>
-          <w:szCs w:val="32"/>
-          <w:rtl/>
-          <w:lang w:bidi="fa-IR"/>
-        </w:rPr>
-      </w:pPr>
-    </w:p>
-    <w:p>
-      <w:pPr>
-        <w:bidi/>
         <w:rPr>
           <w:rFonts w:cs="B Nazanin"/>
           <w:sz w:val="32"/>
@@ -889,7 +1014,7 @@
         </w:rPr>
       </w:pPr>
       <w:bookmarkStart w:id="0" w:name="_Toc196306991"/>
-      <w:bookmarkStart w:id="1" w:name="_Toc196307159"/>
+      <w:bookmarkStart w:id="1" w:name="_Toc196424144"/>
       <w:r>
         <w:rPr>
           <w:rFonts w:cs="B Nazanin" w:hint="cs"/>
@@ -963,7 +1088,7 @@
         </w:rPr>
       </w:pPr>
       <w:bookmarkStart w:id="2" w:name="_Toc196306992"/>
-      <w:bookmarkStart w:id="3" w:name="_Toc196307160"/>
+      <w:bookmarkStart w:id="3" w:name="_Toc196424145"/>
       <w:r>
         <w:rPr>
           <w:rFonts w:cs="B Nazanin" w:hint="cs"/>
@@ -1093,7 +1218,7 @@
         </w:rPr>
       </w:pPr>
       <w:bookmarkStart w:id="4" w:name="_Toc196306993"/>
-      <w:bookmarkStart w:id="5" w:name="_Toc196307161"/>
+      <w:bookmarkStart w:id="5" w:name="_Toc196424146"/>
       <w:r>
         <w:rPr>
           <w:rFonts w:ascii="Comic Sans MS" w:hAnsi="Comic Sans MS" w:cs="B Nazanin"/>
@@ -1716,7 +1841,7 @@
           <w:lang w:bidi="fa-IR"/>
         </w:rPr>
       </w:pPr>
-      <w:bookmarkStart w:id="6" w:name="_Toc196307162"/>
+      <w:bookmarkStart w:id="6" w:name="_Toc196424147"/>
       <w:r>
         <w:rPr>
           <w:rFonts w:ascii="Comic Sans MS" w:hAnsi="Comic Sans MS" w:cs="B Nazanin"/>
@@ -2431,7 +2556,7 @@
           <w:lang w:bidi="fa-IR"/>
         </w:rPr>
       </w:pPr>
-      <w:bookmarkStart w:id="7" w:name="_Toc196307163"/>
+      <w:bookmarkStart w:id="7" w:name="_Toc196424148"/>
       <w:r>
         <w:rPr>
           <w:rFonts w:ascii="Comic Sans MS" w:hAnsi="Comic Sans MS" w:cs="B Nazanin"/>
@@ -3295,6 +3420,7 @@
           <w:rFonts w:cs="B Nazanin"/>
           <w:sz w:val="32"/>
           <w:szCs w:val="32"/>
+          <w:rtl/>
           <w:lang w:bidi="fa-IR"/>
         </w:rPr>
       </w:pPr>
@@ -3358,16 +3484,99 @@
     </w:p>
     <w:p>
       <w:pPr>
+        <w:pStyle w:val="Heading2"/>
+        <w:bidi/>
+        <w:rPr>
+          <w:rFonts w:cs="B Nazanin"/>
+          <w:b/>
+          <w:bCs/>
+          <w:color w:val="auto"/>
+          <w:sz w:val="36"/>
+          <w:szCs w:val="36"/>
+          <w:lang w:bidi="fa-IR"/>
+        </w:rPr>
+      </w:pPr>
+      <w:bookmarkStart w:id="8" w:name="_Toc196424149"/>
+      <w:r>
+        <w:rPr>
+          <w:rFonts w:cs="B Nazanin" w:hint="cs"/>
+          <w:b/>
+          <w:bCs/>
+          <w:color w:val="auto"/>
+          <w:sz w:val="36"/>
+          <w:szCs w:val="36"/>
+          <w:rtl/>
+          <w:lang w:bidi="fa-IR"/>
+        </w:rPr>
+        <w:t>بخش ب</w:t>
+      </w:r>
+      <w:bookmarkEnd w:id="8"/>
+    </w:p>
+    <w:p>
+      <w:pPr>
         <w:bidi/>
         <w:jc w:val="both"/>
         <w:rPr>
           <w:rFonts w:cs="B Nazanin"/>
           <w:sz w:val="32"/>
           <w:szCs w:val="32"/>
-          <w:rtl/>
-          <w:lang w:bidi="fa-IR"/>
-        </w:rPr>
-      </w:pPr>
+          <w:lang w:bidi="fa-IR"/>
+        </w:rPr>
+      </w:pPr>
+      <w:r>
+        <w:rPr>
+          <w:rFonts w:cs="B Nazanin" w:hint="cs"/>
+          <w:sz w:val="32"/>
+          <w:szCs w:val="32"/>
+          <w:rtl/>
+          <w:lang w:bidi="fa-IR"/>
+        </w:rPr>
+        <w:t>ی</w:t>
+      </w:r>
+    </w:p>
+    <w:p>
+      <w:pPr>
+        <w:pStyle w:val="Heading3"/>
+        <w:bidi/>
+        <w:rPr>
+          <w:rFonts w:cs="B Nazanin"/>
+          <w:b/>
+          <w:bCs/>
+          <w:color w:val="auto"/>
+          <w:sz w:val="32"/>
+          <w:szCs w:val="32"/>
+          <w:rtl/>
+          <w:lang w:bidi="fa-IR"/>
+        </w:rPr>
+      </w:pPr>
+      <w:bookmarkStart w:id="9" w:name="_Toc196424150"/>
+      <w:r>
+        <w:rPr>
+          <w:rFonts w:cs="B Nazanin" w:hint="cs"/>
+          <w:b/>
+          <w:bCs/>
+          <w:color w:val="auto"/>
+          <w:sz w:val="32"/>
+          <w:szCs w:val="32"/>
+          <w:rtl/>
+          <w:lang w:bidi="fa-IR"/>
+        </w:rPr>
+        <w:t>گزارش کار</w:t>
+      </w:r>
+      <w:bookmarkEnd w:id="9"/>
+      <w:r>
+        <w:rPr>
+          <w:rFonts w:cs="B Nazanin" w:hint="cs"/>
+          <w:b/>
+          <w:bCs/>
+          <w:color w:val="auto"/>
+          <w:sz w:val="32"/>
+          <w:szCs w:val="32"/>
+          <w:rtl/>
+          <w:lang w:bidi="fa-IR"/>
+        </w:rPr>
+        <w:t xml:space="preserve"> </w:t>
+      </w:r>
     </w:p>
     <w:p>
       <w:pPr>
@@ -3381,6 +3590,64 @@
           <w:lang w:bidi="fa-IR"/>
         </w:rPr>
       </w:pPr>
+      <w:r>
+        <w:rPr>
+          <w:rFonts w:cs="B Nazanin" w:hint="cs"/>
+          <w:sz w:val="32"/>
+          <w:szCs w:val="32"/>
+          <w:rtl/>
+          <w:lang w:bidi="fa-IR"/>
+        </w:rPr>
+        <w:t xml:space="preserve">در این پروژه ما ابتدا تصویر ورودی را در که در فضا رنگ </w:t>
+      </w:r>
+      <w:r>
+        <w:rPr>
+          <w:rFonts w:cs="B Nazanin"/>
+          <w:sz w:val="32"/>
+          <w:szCs w:val="32"/>
+          <w:lang w:bidi="fa-IR"/>
+        </w:rPr>
+        <w:t>RGB</w:t>
+      </w:r>
+      <w:r>
+        <w:rPr>
+          <w:rFonts w:cs="B Nazanin" w:hint="cs"/>
+          <w:sz w:val="32"/>
+          <w:szCs w:val="32"/>
+          <w:rtl/>
+          <w:lang w:bidi="fa-IR"/>
+        </w:rPr>
+        <w:t xml:space="preserve"> قرار دارد به فضا رنگ </w:t>
+      </w:r>
+      <w:r>
+        <w:rPr>
+          <w:rFonts w:cs="B Nazanin"/>
+          <w:sz w:val="32"/>
+          <w:szCs w:val="32"/>
+          <w:lang w:bidi="fa-IR"/>
+        </w:rPr>
+        <w:t>HSV</w:t>
+      </w:r>
+      <w:r>
+        <w:rPr>
+          <w:rFonts w:cs="B Nazanin" w:hint="cs"/>
+          <w:sz w:val="32"/>
+          <w:szCs w:val="32"/>
+          <w:rtl/>
+          <w:lang w:bidi="fa-IR"/>
+        </w:rPr>
+        <w:t xml:space="preserve"> تبدیل میکنیم. </w:t>
+      </w:r>
+      <w:r>
+        <w:rPr>
+          <w:rFonts w:cs="B Nazanin" w:hint="cs"/>
+          <w:sz w:val="32"/>
+          <w:szCs w:val="32"/>
+          <w:rtl/>
+          <w:lang w:bidi="fa-IR"/>
+        </w:rPr>
+        <w:t>زیرا این فضا رنگ برای تشخیص پوست انسان معمولا مناسب تر است زیرا به کمک 3 مولفه این فضا رنگ میتوانیم پوست انسان را تشخیص دهیم.</w:t>
+      </w:r>
     </w:p>
     <w:p>
       <w:pPr>
@@ -3394,6 +3661,162 @@
           <w:lang w:bidi="fa-IR"/>
         </w:rPr>
       </w:pPr>
+      <w:r>
+        <w:rPr>
+          <w:rFonts w:cs="B Nazanin"/>
+          <w:sz w:val="32"/>
+          <w:szCs w:val="32"/>
+          <w:lang w:bidi="fa-IR"/>
+        </w:rPr>
+        <w:lastRenderedPageBreak/>
+        <w:t>Hue</w:t>
+      </w:r>
+      <w:r>
+        <w:rPr>
+          <w:rFonts w:cs="B Nazanin" w:hint="cs"/>
+          <w:sz w:val="32"/>
+          <w:szCs w:val="32"/>
+          <w:rtl/>
+          <w:lang w:bidi="fa-IR"/>
+        </w:rPr>
+        <w:t xml:space="preserve"> بیانگر تن رنگ خواهد بود، </w:t>
+      </w:r>
+      <w:proofErr w:type="spellStart"/>
+      <w:r>
+        <w:rPr>
+          <w:rFonts w:cs="B Nazanin" w:hint="cs"/>
+          <w:sz w:val="32"/>
+          <w:szCs w:val="32"/>
+          <w:rtl/>
+          <w:lang w:bidi="fa-IR"/>
+        </w:rPr>
+        <w:t>تن‌های</w:t>
+      </w:r>
+      <w:proofErr w:type="spellEnd"/>
+      <w:r>
+        <w:rPr>
+          <w:rFonts w:cs="B Nazanin" w:hint="cs"/>
+          <w:sz w:val="32"/>
+          <w:szCs w:val="32"/>
+          <w:rtl/>
+          <w:lang w:bidi="fa-IR"/>
+        </w:rPr>
+        <w:t xml:space="preserve"> رنگ پوست انسان، در میان </w:t>
+      </w:r>
+      <w:proofErr w:type="spellStart"/>
+      <w:r>
+        <w:rPr>
+          <w:rFonts w:cs="B Nazanin" w:hint="cs"/>
+          <w:sz w:val="32"/>
+          <w:szCs w:val="32"/>
+          <w:rtl/>
+          <w:lang w:bidi="fa-IR"/>
+        </w:rPr>
+        <w:t>قومیت‌های</w:t>
+      </w:r>
+      <w:proofErr w:type="spellEnd"/>
+      <w:r>
+        <w:rPr>
+          <w:rFonts w:cs="B Nazanin" w:hint="cs"/>
+          <w:sz w:val="32"/>
+          <w:szCs w:val="32"/>
+          <w:rtl/>
+          <w:lang w:bidi="fa-IR"/>
+        </w:rPr>
+        <w:t xml:space="preserve"> مختلف، معمولا در </w:t>
+      </w:r>
+      <w:proofErr w:type="spellStart"/>
+      <w:r>
+        <w:rPr>
+          <w:rFonts w:cs="B Nazanin" w:hint="cs"/>
+          <w:sz w:val="32"/>
+          <w:szCs w:val="32"/>
+          <w:rtl/>
+          <w:lang w:bidi="fa-IR"/>
+        </w:rPr>
+        <w:t>محدوده‌ی</w:t>
+      </w:r>
+      <w:proofErr w:type="spellEnd"/>
+      <w:r>
+        <w:rPr>
+          <w:rFonts w:cs="B Nazanin" w:hint="cs"/>
+          <w:sz w:val="32"/>
+          <w:szCs w:val="32"/>
+          <w:rtl/>
+          <w:lang w:bidi="fa-IR"/>
+        </w:rPr>
+        <w:t xml:space="preserve"> از </w:t>
+      </w:r>
+      <w:proofErr w:type="spellStart"/>
+      <w:r>
+        <w:rPr>
+          <w:rFonts w:cs="B Nazanin" w:hint="cs"/>
+          <w:sz w:val="32"/>
+          <w:szCs w:val="32"/>
+          <w:rtl/>
+          <w:lang w:bidi="fa-IR"/>
+        </w:rPr>
+        <w:t>رنگ‌ها</w:t>
+      </w:r>
+      <w:proofErr w:type="spellEnd"/>
+      <w:r>
+        <w:rPr>
+          <w:rFonts w:cs="B Nazanin" w:hint="cs"/>
+          <w:sz w:val="32"/>
+          <w:szCs w:val="32"/>
+          <w:rtl/>
+          <w:lang w:bidi="fa-IR"/>
+        </w:rPr>
+        <w:t xml:space="preserve"> قرار دارد. </w:t>
+      </w:r>
+      <w:r>
+        <w:rPr>
+          <w:rFonts w:cs="B Nazanin"/>
+          <w:sz w:val="32"/>
+          <w:szCs w:val="32"/>
+          <w:lang w:bidi="fa-IR"/>
+        </w:rPr>
+        <w:t>saturation</w:t>
+      </w:r>
+      <w:r>
+        <w:rPr>
+          <w:rFonts w:cs="B Nazanin" w:hint="cs"/>
+          <w:sz w:val="32"/>
+          <w:szCs w:val="32"/>
+          <w:rtl/>
+          <w:lang w:bidi="fa-IR"/>
+        </w:rPr>
+        <w:t xml:space="preserve"> بیانگر خلوص یک رنگ است همانطور که قبلا توضیح دادیم. پوست انسان دارای </w:t>
+      </w:r>
+      <w:r>
+        <w:rPr>
+          <w:rFonts w:cs="B Nazanin" w:hint="cs"/>
+          <w:sz w:val="32"/>
+          <w:szCs w:val="32"/>
+          <w:rtl/>
+          <w:lang w:bidi="fa-IR"/>
+        </w:rPr>
+        <w:t xml:space="preserve">طیف محدودی از اشباع را دارا است که نه به طور کامل خاکستری است (مقدار پایین اشباع) و نه به شدت پر رنگ و شدید (مقدار بالای اشباع). </w:t>
+      </w:r>
+      <w:r>
+        <w:rPr>
+          <w:rFonts w:cs="B Nazanin"/>
+          <w:sz w:val="32"/>
+          <w:szCs w:val="32"/>
+          <w:lang w:bidi="fa-IR"/>
+        </w:rPr>
+        <w:t>Value</w:t>
+      </w:r>
+      <w:r>
+        <w:rPr>
+          <w:rFonts w:cs="B Nazanin" w:hint="cs"/>
+          <w:sz w:val="32"/>
+          <w:szCs w:val="32"/>
+          <w:rtl/>
+          <w:lang w:bidi="fa-IR"/>
+        </w:rPr>
+        <w:t xml:space="preserve"> نیز میزان روشنایی را مشخص میکند که تحت تاثیر شرایط نوری قرار دارد. </w:t>
+      </w:r>
     </w:p>
     <w:p>
       <w:pPr>
@@ -3415,7 +3838,113 @@
           <w:rtl/>
           <w:lang w:bidi="fa-IR"/>
         </w:rPr>
-        <w:t>بخش ب</w:t>
+        <w:t xml:space="preserve">با استفاده از </w:t>
+      </w:r>
+      <w:r>
+        <w:rPr>
+          <w:rFonts w:cs="B Nazanin"/>
+          <w:sz w:val="32"/>
+          <w:szCs w:val="32"/>
+          <w:lang w:bidi="fa-IR"/>
+        </w:rPr>
+        <w:t>HSV</w:t>
+      </w:r>
+      <w:r>
+        <w:rPr>
+          <w:rFonts w:cs="B Nazanin" w:hint="cs"/>
+          <w:sz w:val="32"/>
+          <w:szCs w:val="32"/>
+          <w:rtl/>
+          <w:lang w:bidi="fa-IR"/>
+        </w:rPr>
+        <w:t>، میشود یک سری آستانه</w:t>
+      </w:r>
+      <w:r>
+        <w:rPr>
+          <w:rFonts w:cs="B Nazanin" w:hint="cs"/>
+          <w:sz w:val="32"/>
+          <w:szCs w:val="32"/>
+          <w:rtl/>
+          <w:lang w:bidi="fa-IR"/>
+        </w:rPr>
+        <w:t xml:space="preserve"> بر اساس </w:t>
+      </w:r>
+      <w:r>
+        <w:rPr>
+          <w:rFonts w:cs="B Nazanin"/>
+          <w:sz w:val="32"/>
+          <w:szCs w:val="32"/>
+          <w:lang w:bidi="fa-IR"/>
+        </w:rPr>
+        <w:t>hue</w:t>
+      </w:r>
+      <w:r>
+        <w:rPr>
+          <w:rFonts w:cs="B Nazanin" w:hint="cs"/>
+          <w:sz w:val="32"/>
+          <w:szCs w:val="32"/>
+          <w:rtl/>
+          <w:lang w:bidi="fa-IR"/>
+        </w:rPr>
+        <w:t xml:space="preserve"> و </w:t>
+      </w:r>
+      <w:r>
+        <w:rPr>
+          <w:rFonts w:cs="B Nazanin"/>
+          <w:sz w:val="32"/>
+          <w:szCs w:val="32"/>
+          <w:lang w:bidi="fa-IR"/>
+        </w:rPr>
+        <w:t>saturation</w:t>
+      </w:r>
+      <w:r>
+        <w:rPr>
+          <w:rFonts w:cs="B Nazanin" w:hint="cs"/>
+          <w:sz w:val="32"/>
+          <w:szCs w:val="32"/>
+          <w:rtl/>
+          <w:lang w:bidi="fa-IR"/>
+        </w:rPr>
+        <w:t xml:space="preserve"> در نظر گرفت که کمتر به تغییرات نور پردازی نسبت به </w:t>
+      </w:r>
+      <w:r>
+        <w:rPr>
+          <w:rFonts w:cs="B Nazanin"/>
+          <w:sz w:val="32"/>
+          <w:szCs w:val="32"/>
+          <w:lang w:bidi="fa-IR"/>
+        </w:rPr>
+        <w:t>RGB</w:t>
+      </w:r>
+      <w:r>
+        <w:rPr>
+          <w:rFonts w:cs="B Nazanin" w:hint="cs"/>
+          <w:sz w:val="32"/>
+          <w:szCs w:val="32"/>
+          <w:rtl/>
+          <w:lang w:bidi="fa-IR"/>
+        </w:rPr>
+        <w:t xml:space="preserve"> حساس است. </w:t>
+      </w:r>
+      <w:r>
+        <w:rPr>
+          <w:rFonts w:cs="B Nazanin" w:hint="cs"/>
+          <w:sz w:val="32"/>
+          <w:szCs w:val="32"/>
+          <w:rtl/>
+          <w:lang w:bidi="fa-IR"/>
+        </w:rPr>
+        <w:t>که همانطور که قبلا توضیح دادیم برای پوست انسان یک محدوده خاصی در نظر گرفتیم</w:t>
+      </w:r>
+      <w:r>
+        <w:rPr>
+          <w:rFonts w:cs="B Nazanin" w:hint="cs"/>
+          <w:sz w:val="32"/>
+          <w:szCs w:val="32"/>
+          <w:rtl/>
+          <w:lang w:bidi="fa-IR"/>
+        </w:rPr>
+        <w:t xml:space="preserve"> و آستانه ها را تعیین کردیم و ماسک را اعمال کردیم. </w:t>
       </w:r>
     </w:p>
     <w:p>
@@ -3430,6 +3959,46 @@
           <w:lang w:bidi="fa-IR"/>
         </w:rPr>
       </w:pPr>
+      <w:r>
+        <w:rPr>
+          <w:noProof/>
+        </w:rPr>
+        <w:drawing>
+          <wp:inline distT="0" distB="0" distL="0" distR="0" wp14:anchorId="3CEDADD0" wp14:editId="0ECF16C0">
+            <wp:extent cx="5943600" cy="748030"/>
+            <wp:effectExtent l="0" t="0" r="0" b="0"/>
+            <wp:docPr id="625622192" name="Picture 1"/>
+            <wp:cNvGraphicFramePr>
+              <a:graphicFrameLocks xmlns:a="http://schemas.openxmlformats.org/drawingml/2006/main" noChangeAspect="1"/>
+            </wp:cNvGraphicFramePr>
+            <a:graphic xmlns:a="http://schemas.openxmlformats.org/drawingml/2006/main">
+              <a:graphicData uri="http://schemas.openxmlformats.org/drawingml/2006/picture">
+                <pic:pic xmlns:pic="http://schemas.openxmlformats.org/drawingml/2006/picture">
+                  <pic:nvPicPr>
+                    <pic:cNvPr id="625622192" name=""/>
+                    <pic:cNvPicPr/>
+                  </pic:nvPicPr>
+                  <pic:blipFill>
+                    <a:blip r:embed="rId11"/>
+                    <a:stretch>
+                      <a:fillRect/>
+                    </a:stretch>
+                  </pic:blipFill>
+                  <pic:spPr>
+                    <a:xfrm>
+                      <a:off x="0" y="0"/>
+                      <a:ext cx="5943600" cy="748030"/>
+                    </a:xfrm>
+                    <a:prstGeom prst="rect">
+                      <a:avLst/>
+                    </a:prstGeom>
+                  </pic:spPr>
+                </pic:pic>
+              </a:graphicData>
+            </a:graphic>
+          </wp:inline>
+        </w:drawing>
+      </w:r>
     </w:p>
     <w:p>
       <w:pPr>
@@ -3451,6 +4020,742 @@
           <w:rtl/>
           <w:lang w:bidi="fa-IR"/>
         </w:rPr>
+        <w:t xml:space="preserve">ابتدا کتابخانه </w:t>
+      </w:r>
+      <w:r>
+        <w:rPr>
+          <w:rFonts w:cs="B Nazanin"/>
+          <w:sz w:val="32"/>
+          <w:szCs w:val="32"/>
+          <w:lang w:bidi="fa-IR"/>
+        </w:rPr>
+        <w:t>cv2</w:t>
+      </w:r>
+      <w:r>
+        <w:rPr>
+          <w:rFonts w:cs="B Nazanin" w:hint="cs"/>
+          <w:sz w:val="32"/>
+          <w:szCs w:val="32"/>
+          <w:rtl/>
+          <w:lang w:bidi="fa-IR"/>
+        </w:rPr>
+        <w:t xml:space="preserve"> برای کار با تصویر پیاده‌سازی کردیم. از کتابخانه </w:t>
+      </w:r>
+      <w:r>
+        <w:rPr>
+          <w:rFonts w:cs="B Nazanin"/>
+          <w:sz w:val="32"/>
+          <w:szCs w:val="32"/>
+          <w:lang w:bidi="fa-IR"/>
+        </w:rPr>
+        <w:t>matplotlib</w:t>
+      </w:r>
+      <w:r>
+        <w:rPr>
+          <w:rFonts w:cs="B Nazanin" w:hint="cs"/>
+          <w:sz w:val="32"/>
+          <w:szCs w:val="32"/>
+          <w:rtl/>
+          <w:lang w:bidi="fa-IR"/>
+        </w:rPr>
+        <w:t xml:space="preserve"> برای گزارش و خروجی تصویری استفاده کردیم. </w:t>
+      </w:r>
+    </w:p>
+    <w:p>
+      <w:pPr>
+        <w:bidi/>
+        <w:jc w:val="both"/>
+        <w:rPr>
+          <w:rFonts w:cs="B Nazanin"/>
+          <w:sz w:val="32"/>
+          <w:szCs w:val="32"/>
+          <w:rtl/>
+          <w:lang w:bidi="fa-IR"/>
+        </w:rPr>
+      </w:pPr>
+      <w:r>
+        <w:rPr>
+          <w:noProof/>
+        </w:rPr>
+        <w:drawing>
+          <wp:inline distT="0" distB="0" distL="0" distR="0" wp14:anchorId="3BFDCE58" wp14:editId="4149E365">
+            <wp:extent cx="5943600" cy="3091180"/>
+            <wp:effectExtent l="0" t="0" r="0" b="0"/>
+            <wp:docPr id="185570920" name="Picture 1"/>
+            <wp:cNvGraphicFramePr>
+              <a:graphicFrameLocks xmlns:a="http://schemas.openxmlformats.org/drawingml/2006/main" noChangeAspect="1"/>
+            </wp:cNvGraphicFramePr>
+            <a:graphic xmlns:a="http://schemas.openxmlformats.org/drawingml/2006/main">
+              <a:graphicData uri="http://schemas.openxmlformats.org/drawingml/2006/picture">
+                <pic:pic xmlns:pic="http://schemas.openxmlformats.org/drawingml/2006/picture">
+                  <pic:nvPicPr>
+                    <pic:cNvPr id="185570920" name=""/>
+                    <pic:cNvPicPr/>
+                  </pic:nvPicPr>
+                  <pic:blipFill>
+                    <a:blip r:embed="rId12"/>
+                    <a:stretch>
+                      <a:fillRect/>
+                    </a:stretch>
+                  </pic:blipFill>
+                  <pic:spPr>
+                    <a:xfrm>
+                      <a:off x="0" y="0"/>
+                      <a:ext cx="5943600" cy="3091180"/>
+                    </a:xfrm>
+                    <a:prstGeom prst="rect">
+                      <a:avLst/>
+                    </a:prstGeom>
+                  </pic:spPr>
+                </pic:pic>
+              </a:graphicData>
+            </a:graphic>
+          </wp:inline>
+        </w:drawing>
+      </w:r>
+    </w:p>
+    <w:p>
+      <w:pPr>
+        <w:bidi/>
+        <w:jc w:val="both"/>
+        <w:rPr>
+          <w:rFonts w:cs="B Nazanin"/>
+          <w:sz w:val="32"/>
+          <w:szCs w:val="32"/>
+          <w:rtl/>
+          <w:lang w:bidi="fa-IR"/>
+        </w:rPr>
+      </w:pPr>
+      <w:r>
+        <w:rPr>
+          <w:rFonts w:cs="B Nazanin" w:hint="cs"/>
+          <w:sz w:val="32"/>
+          <w:szCs w:val="32"/>
+          <w:rtl/>
+          <w:lang w:bidi="fa-IR"/>
+        </w:rPr>
+        <w:lastRenderedPageBreak/>
+        <w:t xml:space="preserve">بر اساس توضیحات گفته شده، </w:t>
+      </w:r>
+      <w:r>
+        <w:rPr>
+          <w:rFonts w:cs="B Nazanin" w:hint="cs"/>
+          <w:sz w:val="32"/>
+          <w:szCs w:val="32"/>
+          <w:rtl/>
+          <w:lang w:bidi="fa-IR"/>
+        </w:rPr>
+        <w:t xml:space="preserve">در تابع </w:t>
+      </w:r>
+      <w:proofErr w:type="spellStart"/>
+      <w:r>
+        <w:rPr>
+          <w:rFonts w:cs="B Nazanin"/>
+          <w:sz w:val="32"/>
+          <w:szCs w:val="32"/>
+          <w:lang w:bidi="fa-IR"/>
+        </w:rPr>
+        <w:t>segment_skin_hsv</w:t>
+      </w:r>
+      <w:proofErr w:type="spellEnd"/>
+      <w:r>
+        <w:rPr>
+          <w:rFonts w:cs="B Nazanin" w:hint="cs"/>
+          <w:sz w:val="32"/>
+          <w:szCs w:val="32"/>
+          <w:rtl/>
+          <w:lang w:bidi="fa-IR"/>
+        </w:rPr>
+        <w:t xml:space="preserve"> توضیحات را اعمال کردیم. ابتدا تصویر ورودی را گرفتیم و از </w:t>
+      </w:r>
+      <w:r>
+        <w:rPr>
+          <w:rFonts w:cs="B Nazanin"/>
+          <w:sz w:val="32"/>
+          <w:szCs w:val="32"/>
+          <w:lang w:bidi="fa-IR"/>
+        </w:rPr>
+        <w:t>RGB</w:t>
+      </w:r>
+      <w:r>
+        <w:rPr>
+          <w:rFonts w:cs="B Nazanin" w:hint="cs"/>
+          <w:sz w:val="32"/>
+          <w:szCs w:val="32"/>
+          <w:rtl/>
+          <w:lang w:bidi="fa-IR"/>
+        </w:rPr>
+        <w:t xml:space="preserve"> به </w:t>
+      </w:r>
+      <w:r>
+        <w:rPr>
+          <w:rFonts w:cs="B Nazanin"/>
+          <w:sz w:val="32"/>
+          <w:szCs w:val="32"/>
+          <w:lang w:bidi="fa-IR"/>
+        </w:rPr>
+        <w:t>HSV</w:t>
+      </w:r>
+      <w:r>
+        <w:rPr>
+          <w:rFonts w:cs="B Nazanin" w:hint="cs"/>
+          <w:sz w:val="32"/>
+          <w:szCs w:val="32"/>
+          <w:rtl/>
+          <w:lang w:bidi="fa-IR"/>
+        </w:rPr>
+        <w:t xml:space="preserve"> تبدیل کردیم. سپس با کمک </w:t>
+      </w:r>
+      <w:proofErr w:type="spellStart"/>
+      <w:r>
+        <w:rPr>
+          <w:rFonts w:cs="B Nazanin"/>
+          <w:sz w:val="32"/>
+          <w:szCs w:val="32"/>
+          <w:lang w:bidi="fa-IR"/>
+        </w:rPr>
+        <w:t>lower_skin</w:t>
+      </w:r>
+      <w:proofErr w:type="spellEnd"/>
+      <w:r>
+        <w:rPr>
+          <w:rFonts w:cs="B Nazanin" w:hint="cs"/>
+          <w:sz w:val="32"/>
+          <w:szCs w:val="32"/>
+          <w:rtl/>
+          <w:lang w:bidi="fa-IR"/>
+        </w:rPr>
+        <w:t xml:space="preserve"> و </w:t>
+      </w:r>
+      <w:proofErr w:type="spellStart"/>
+      <w:r>
+        <w:rPr>
+          <w:rFonts w:cs="B Nazanin"/>
+          <w:sz w:val="32"/>
+          <w:szCs w:val="32"/>
+          <w:lang w:bidi="fa-IR"/>
+        </w:rPr>
+        <w:t>upper_skin</w:t>
+      </w:r>
+      <w:proofErr w:type="spellEnd"/>
+      <w:r>
+        <w:rPr>
+          <w:rFonts w:cs="B Nazanin" w:hint="cs"/>
+          <w:sz w:val="32"/>
+          <w:szCs w:val="32"/>
+          <w:rtl/>
+          <w:lang w:bidi="fa-IR"/>
+        </w:rPr>
+        <w:t xml:space="preserve"> یک </w:t>
+      </w:r>
+      <w:proofErr w:type="spellStart"/>
+      <w:r>
+        <w:rPr>
+          <w:rFonts w:cs="B Nazanin" w:hint="cs"/>
+          <w:sz w:val="32"/>
+          <w:szCs w:val="32"/>
+          <w:rtl/>
+          <w:lang w:bidi="fa-IR"/>
+        </w:rPr>
+        <w:t>محدوده‌ای</w:t>
+      </w:r>
+      <w:proofErr w:type="spellEnd"/>
+      <w:r>
+        <w:rPr>
+          <w:rFonts w:cs="B Nazanin" w:hint="cs"/>
+          <w:sz w:val="32"/>
+          <w:szCs w:val="32"/>
+          <w:rtl/>
+          <w:lang w:bidi="fa-IR"/>
+        </w:rPr>
+        <w:t xml:space="preserve"> برای پوست انسان در نظر گرفتیم (</w:t>
+      </w:r>
+      <w:r>
+        <w:rPr>
+          <w:rFonts w:cs="B Nazanin"/>
+          <w:sz w:val="32"/>
+          <w:szCs w:val="32"/>
+          <w:lang w:bidi="fa-IR"/>
+        </w:rPr>
+        <w:t>hue: 0-179, s:0-255,v:0-255</w:t>
+      </w:r>
+      <w:r>
+        <w:rPr>
+          <w:rFonts w:cs="B Nazanin" w:hint="cs"/>
+          <w:sz w:val="32"/>
+          <w:szCs w:val="32"/>
+          <w:rtl/>
+          <w:lang w:bidi="fa-IR"/>
+        </w:rPr>
+        <w:t>) البته بر اساس مشاهده سایر خروجی</w:t>
+      </w:r>
+      <w:r>
+        <w:rPr>
+          <w:rFonts w:cs="B Nazanin" w:hint="cs"/>
+          <w:sz w:val="32"/>
+          <w:szCs w:val="32"/>
+          <w:rtl/>
+          <w:lang w:bidi="fa-IR"/>
+        </w:rPr>
+        <w:t xml:space="preserve">‌های گرفته شده میتوانیم مقداری این </w:t>
+      </w:r>
+      <w:proofErr w:type="spellStart"/>
+      <w:r>
+        <w:rPr>
+          <w:rFonts w:cs="B Nazanin" w:hint="cs"/>
+          <w:sz w:val="32"/>
+          <w:szCs w:val="32"/>
+          <w:rtl/>
+          <w:lang w:bidi="fa-IR"/>
+        </w:rPr>
+        <w:t>بازه‌های</w:t>
+      </w:r>
+      <w:proofErr w:type="spellEnd"/>
+      <w:r>
+        <w:rPr>
+          <w:rFonts w:cs="B Nazanin" w:hint="cs"/>
+          <w:sz w:val="32"/>
+          <w:szCs w:val="32"/>
+          <w:rtl/>
+          <w:lang w:bidi="fa-IR"/>
+        </w:rPr>
+        <w:t xml:space="preserve"> را جابجا کنیم. </w:t>
+      </w:r>
+      <w:r>
+        <w:rPr>
+          <w:rFonts w:cs="B Nazanin" w:hint="cs"/>
+          <w:sz w:val="32"/>
+          <w:szCs w:val="32"/>
+          <w:rtl/>
+          <w:lang w:bidi="fa-IR"/>
+        </w:rPr>
+        <w:t xml:space="preserve">و بعد با استفاده از </w:t>
+      </w:r>
+      <w:proofErr w:type="spellStart"/>
+      <w:r>
+        <w:rPr>
+          <w:rFonts w:cs="B Nazanin"/>
+          <w:sz w:val="32"/>
+          <w:szCs w:val="32"/>
+          <w:lang w:bidi="fa-IR"/>
+        </w:rPr>
+        <w:t>skin_mask</w:t>
+      </w:r>
+      <w:proofErr w:type="spellEnd"/>
+      <w:r>
+        <w:rPr>
+          <w:rFonts w:cs="B Nazanin" w:hint="cs"/>
+          <w:sz w:val="32"/>
+          <w:szCs w:val="32"/>
+          <w:rtl/>
+          <w:lang w:bidi="fa-IR"/>
+        </w:rPr>
+        <w:t xml:space="preserve"> یک ماسک باینری تعریف کردیم. در ادامه با کمک </w:t>
+      </w:r>
+      <w:r>
+        <w:rPr>
+          <w:rFonts w:cs="B Nazanin"/>
+          <w:sz w:val="32"/>
+          <w:szCs w:val="32"/>
+          <w:lang w:bidi="fa-IR"/>
+        </w:rPr>
+        <w:t>kernel</w:t>
+      </w:r>
+      <w:r>
+        <w:rPr>
+          <w:rFonts w:cs="B Nazanin" w:hint="cs"/>
+          <w:sz w:val="32"/>
+          <w:szCs w:val="32"/>
+          <w:rtl/>
+          <w:lang w:bidi="fa-IR"/>
+        </w:rPr>
+        <w:t xml:space="preserve"> سعی کردیم مقداری عکس را بهتر کنیم و نویز های آن را حذف کنیم در خط اول </w:t>
+      </w:r>
+      <w:proofErr w:type="spellStart"/>
+      <w:r>
+        <w:rPr>
+          <w:rFonts w:cs="B Nazanin"/>
+          <w:sz w:val="32"/>
+          <w:szCs w:val="32"/>
+          <w:lang w:bidi="fa-IR"/>
+        </w:rPr>
+        <w:t>skin_mask</w:t>
+      </w:r>
+      <w:proofErr w:type="spellEnd"/>
+      <w:r>
+        <w:rPr>
+          <w:rFonts w:cs="B Nazanin" w:hint="cs"/>
+          <w:sz w:val="32"/>
+          <w:szCs w:val="32"/>
+          <w:rtl/>
+          <w:lang w:bidi="fa-IR"/>
+        </w:rPr>
+        <w:t xml:space="preserve"> </w:t>
+      </w:r>
+      <w:proofErr w:type="spellStart"/>
+      <w:r>
+        <w:rPr>
+          <w:rFonts w:cs="B Nazanin" w:hint="cs"/>
+          <w:sz w:val="32"/>
+          <w:szCs w:val="32"/>
+          <w:rtl/>
+          <w:lang w:bidi="fa-IR"/>
+        </w:rPr>
+        <w:t>نویزهای</w:t>
+      </w:r>
+      <w:proofErr w:type="spellEnd"/>
+      <w:r>
+        <w:rPr>
+          <w:rFonts w:cs="B Nazanin" w:hint="cs"/>
+          <w:sz w:val="32"/>
+          <w:szCs w:val="32"/>
+          <w:rtl/>
+          <w:lang w:bidi="fa-IR"/>
+        </w:rPr>
+        <w:t xml:space="preserve"> کوچک را حذف کردیم و در خط بعدی سعی کردیم </w:t>
+      </w:r>
+      <w:proofErr w:type="spellStart"/>
+      <w:r>
+        <w:rPr>
+          <w:rFonts w:cs="B Nazanin" w:hint="cs"/>
+          <w:sz w:val="32"/>
+          <w:szCs w:val="32"/>
+          <w:rtl/>
+          <w:lang w:bidi="fa-IR"/>
+        </w:rPr>
+        <w:t>حفره‌های</w:t>
+      </w:r>
+      <w:proofErr w:type="spellEnd"/>
+      <w:r>
+        <w:rPr>
+          <w:rFonts w:cs="B Nazanin" w:hint="cs"/>
+          <w:sz w:val="32"/>
+          <w:szCs w:val="32"/>
+          <w:rtl/>
+          <w:lang w:bidi="fa-IR"/>
+        </w:rPr>
+        <w:t xml:space="preserve"> کوچک را پر کنیم. </w:t>
+      </w:r>
+    </w:p>
+    <w:p>
+      <w:pPr>
+        <w:bidi/>
+        <w:jc w:val="both"/>
+        <w:rPr>
+          <w:rFonts w:cs="B Nazanin"/>
+          <w:sz w:val="32"/>
+          <w:szCs w:val="32"/>
+          <w:rtl/>
+          <w:lang w:bidi="fa-IR"/>
+        </w:rPr>
+      </w:pPr>
+      <w:r>
+        <w:rPr>
+          <w:rFonts w:cs="B Nazanin" w:hint="cs"/>
+          <w:sz w:val="32"/>
+          <w:szCs w:val="32"/>
+          <w:rtl/>
+          <w:lang w:bidi="fa-IR"/>
+        </w:rPr>
+        <w:t xml:space="preserve">در مرحله بعدی با کمک </w:t>
+      </w:r>
+      <w:proofErr w:type="spellStart"/>
+      <w:r>
+        <w:rPr>
+          <w:rFonts w:cs="B Nazanin"/>
+          <w:sz w:val="32"/>
+          <w:szCs w:val="32"/>
+          <w:lang w:bidi="fa-IR"/>
+        </w:rPr>
+        <w:t>segmented_skin_image</w:t>
+      </w:r>
+      <w:proofErr w:type="spellEnd"/>
+      <w:r>
+        <w:rPr>
+          <w:rFonts w:cs="B Nazanin" w:hint="cs"/>
+          <w:sz w:val="32"/>
+          <w:szCs w:val="32"/>
+          <w:rtl/>
+          <w:lang w:bidi="fa-IR"/>
+        </w:rPr>
+        <w:t xml:space="preserve"> ماسک به عکس اولیه اعمال کردیم. اینکار به صورت </w:t>
+      </w:r>
+      <w:r>
+        <w:rPr>
+          <w:rFonts w:cs="B Nazanin"/>
+          <w:sz w:val="32"/>
+          <w:szCs w:val="32"/>
+          <w:lang w:bidi="fa-IR"/>
+        </w:rPr>
+        <w:t>bitwise</w:t>
+      </w:r>
+      <w:r>
+        <w:rPr>
+          <w:rFonts w:cs="B Nazanin" w:hint="cs"/>
+          <w:sz w:val="32"/>
+          <w:szCs w:val="32"/>
+          <w:rtl/>
+          <w:lang w:bidi="fa-IR"/>
+        </w:rPr>
+        <w:t xml:space="preserve"> صورت گرفته که نیازمند این است که تصاویر از تعداد کانال یکسان پیروی کنند پس ماسک را به تصویر اولیه </w:t>
+      </w:r>
+      <w:r>
+        <w:rPr>
+          <w:rFonts w:cs="B Nazanin"/>
+          <w:sz w:val="32"/>
+          <w:szCs w:val="32"/>
+          <w:lang w:bidi="fa-IR"/>
+        </w:rPr>
+        <w:t>RGB</w:t>
+      </w:r>
+      <w:r>
+        <w:rPr>
+          <w:rFonts w:cs="B Nazanin" w:hint="cs"/>
+          <w:sz w:val="32"/>
+          <w:szCs w:val="32"/>
+          <w:rtl/>
+          <w:lang w:bidi="fa-IR"/>
+        </w:rPr>
+        <w:t xml:space="preserve"> اعمال کردیم. در نهایت خروجی را برگرداندیم. </w:t>
+      </w:r>
+    </w:p>
+    <w:p>
+      <w:pPr>
+        <w:bidi/>
+        <w:jc w:val="both"/>
+        <w:rPr>
+          <w:rFonts w:cs="B Nazanin"/>
+          <w:sz w:val="32"/>
+          <w:szCs w:val="32"/>
+          <w:rtl/>
+          <w:lang w:bidi="fa-IR"/>
+        </w:rPr>
+      </w:pPr>
+      <w:r>
+        <w:rPr>
+          <w:noProof/>
+        </w:rPr>
+        <w:drawing>
+          <wp:inline distT="0" distB="0" distL="0" distR="0" wp14:anchorId="497E5E1C" wp14:editId="6077ABFE">
+            <wp:extent cx="5943600" cy="3472815"/>
+            <wp:effectExtent l="0" t="0" r="0" b="0"/>
+            <wp:docPr id="180263981" name="Picture 1"/>
+            <wp:cNvGraphicFramePr>
+              <a:graphicFrameLocks xmlns:a="http://schemas.openxmlformats.org/drawingml/2006/main" noChangeAspect="1"/>
+            </wp:cNvGraphicFramePr>
+            <a:graphic xmlns:a="http://schemas.openxmlformats.org/drawingml/2006/main">
+              <a:graphicData uri="http://schemas.openxmlformats.org/drawingml/2006/picture">
+                <pic:pic xmlns:pic="http://schemas.openxmlformats.org/drawingml/2006/picture">
+                  <pic:nvPicPr>
+                    <pic:cNvPr id="180263981" name=""/>
+                    <pic:cNvPicPr/>
+                  </pic:nvPicPr>
+                  <pic:blipFill>
+                    <a:blip r:embed="rId13"/>
+                    <a:stretch>
+                      <a:fillRect/>
+                    </a:stretch>
+                  </pic:blipFill>
+                  <pic:spPr>
+                    <a:xfrm>
+                      <a:off x="0" y="0"/>
+                      <a:ext cx="5943600" cy="3472815"/>
+                    </a:xfrm>
+                    <a:prstGeom prst="rect">
+                      <a:avLst/>
+                    </a:prstGeom>
+                  </pic:spPr>
+                </pic:pic>
+              </a:graphicData>
+            </a:graphic>
+          </wp:inline>
+        </w:drawing>
+      </w:r>
+    </w:p>
+    <w:p>
+      <w:pPr>
+        <w:bidi/>
+        <w:jc w:val="both"/>
+        <w:rPr>
+          <w:rFonts w:cs="B Nazanin"/>
+          <w:sz w:val="32"/>
+          <w:szCs w:val="32"/>
+          <w:rtl/>
+          <w:lang w:bidi="fa-IR"/>
+        </w:rPr>
+      </w:pPr>
+      <w:r>
+        <w:rPr>
+          <w:rFonts w:cs="B Nazanin" w:hint="cs"/>
+          <w:sz w:val="32"/>
+          <w:szCs w:val="32"/>
+          <w:rtl/>
+          <w:lang w:bidi="fa-IR"/>
+        </w:rPr>
+        <w:t xml:space="preserve">با کمک کتابخانه </w:t>
+      </w:r>
+      <w:r>
+        <w:rPr>
+          <w:rFonts w:cs="B Nazanin"/>
+          <w:sz w:val="32"/>
+          <w:szCs w:val="32"/>
+          <w:lang w:bidi="fa-IR"/>
+        </w:rPr>
+        <w:t>matplotlib</w:t>
+      </w:r>
+      <w:r>
+        <w:rPr>
+          <w:rFonts w:cs="B Nazanin" w:hint="cs"/>
+          <w:sz w:val="32"/>
+          <w:szCs w:val="32"/>
+          <w:rtl/>
+          <w:lang w:bidi="fa-IR"/>
+        </w:rPr>
+        <w:t xml:space="preserve"> و عکس ورودی که عکس </w:t>
+      </w:r>
+      <w:proofErr w:type="spellStart"/>
+      <w:r>
+        <w:rPr>
+          <w:rFonts w:cs="B Nazanin" w:hint="cs"/>
+          <w:sz w:val="32"/>
+          <w:szCs w:val="32"/>
+          <w:rtl/>
+          <w:lang w:bidi="fa-IR"/>
+        </w:rPr>
+        <w:t>لنا</w:t>
+      </w:r>
+      <w:proofErr w:type="spellEnd"/>
+      <w:r>
+        <w:rPr>
+          <w:rFonts w:cs="B Nazanin" w:hint="cs"/>
+          <w:sz w:val="32"/>
+          <w:szCs w:val="32"/>
+          <w:rtl/>
+          <w:lang w:bidi="fa-IR"/>
+        </w:rPr>
+        <w:t xml:space="preserve"> است به تابع به عنوان ورودی دادیم و خروجی را گزارش دادیم. </w:t>
+      </w:r>
+    </w:p>
+    <w:p>
+      <w:pPr>
+        <w:pStyle w:val="Heading4"/>
+        <w:bidi/>
+        <w:rPr>
+          <w:rFonts w:cs="B Nazanin"/>
+          <w:b/>
+          <w:bCs/>
+          <w:i w:val="0"/>
+          <w:iCs w:val="0"/>
+          <w:color w:val="auto"/>
+          <w:sz w:val="28"/>
+          <w:szCs w:val="28"/>
+          <w:rtl/>
+          <w:lang w:bidi="fa-IR"/>
+        </w:rPr>
+      </w:pPr>
+      <w:r>
+        <w:rPr>
+          <w:rFonts w:cs="B Nazanin" w:hint="cs"/>
+          <w:b/>
+          <w:bCs/>
+          <w:i w:val="0"/>
+          <w:iCs w:val="0"/>
+          <w:color w:val="auto"/>
+          <w:sz w:val="28"/>
+          <w:szCs w:val="28"/>
+          <w:rtl/>
+          <w:lang w:bidi="fa-IR"/>
+        </w:rPr>
+        <w:lastRenderedPageBreak/>
+        <w:t>خروجی</w:t>
+      </w:r>
+    </w:p>
+    <w:p>
+      <w:pPr>
+        <w:bidi/>
+        <w:jc w:val="both"/>
+        <w:rPr>
+          <w:rFonts w:cs="B Nazanin" w:hint="cs"/>
+          <w:sz w:val="32"/>
+          <w:szCs w:val="32"/>
+          <w:rtl/>
+          <w:lang w:bidi="fa-IR"/>
+        </w:rPr>
+      </w:pPr>
+      <w:r>
+        <w:rPr>
+          <w:noProof/>
+        </w:rPr>
+        <w:drawing>
+          <wp:inline distT="0" distB="0" distL="0" distR="0" wp14:anchorId="76EEBA72" wp14:editId="75442E9D">
+            <wp:extent cx="5943600" cy="1466215"/>
+            <wp:effectExtent l="0" t="0" r="0" b="635"/>
+            <wp:docPr id="2115081354" name="Picture 1"/>
+            <wp:cNvGraphicFramePr>
+              <a:graphicFrameLocks xmlns:a="http://schemas.openxmlformats.org/drawingml/2006/main" noChangeAspect="1"/>
+            </wp:cNvGraphicFramePr>
+            <a:graphic xmlns:a="http://schemas.openxmlformats.org/drawingml/2006/main">
+              <a:graphicData uri="http://schemas.openxmlformats.org/drawingml/2006/picture">
+                <pic:pic xmlns:pic="http://schemas.openxmlformats.org/drawingml/2006/picture">
+                  <pic:nvPicPr>
+                    <pic:cNvPr id="2115081354" name=""/>
+                    <pic:cNvPicPr/>
+                  </pic:nvPicPr>
+                  <pic:blipFill>
+                    <a:blip r:embed="rId14"/>
+                    <a:stretch>
+                      <a:fillRect/>
+                    </a:stretch>
+                  </pic:blipFill>
+                  <pic:spPr>
+                    <a:xfrm>
+                      <a:off x="0" y="0"/>
+                      <a:ext cx="5943600" cy="1466215"/>
+                    </a:xfrm>
+                    <a:prstGeom prst="rect">
+                      <a:avLst/>
+                    </a:prstGeom>
+                  </pic:spPr>
+                </pic:pic>
+              </a:graphicData>
+            </a:graphic>
+          </wp:inline>
+        </w:drawing>
+      </w:r>
+    </w:p>
+    <w:p>
+      <w:pPr>
+        <w:bidi/>
+        <w:jc w:val="both"/>
+        <w:rPr>
+          <w:rFonts w:cs="B Nazanin"/>
+          <w:sz w:val="32"/>
+          <w:szCs w:val="32"/>
+          <w:rtl/>
+          <w:lang w:bidi="fa-IR"/>
+        </w:rPr>
+      </w:pPr>
+    </w:p>
+    <w:p>
+      <w:pPr>
+        <w:bidi/>
+        <w:jc w:val="both"/>
+        <w:rPr>
+          <w:rFonts w:cs="B Nazanin"/>
+          <w:sz w:val="32"/>
+          <w:szCs w:val="32"/>
+          <w:rtl/>
+          <w:lang w:bidi="fa-IR"/>
+        </w:rPr>
+      </w:pPr>
+      <w:r>
+        <w:rPr>
+          <w:rFonts w:cs="B Nazanin" w:hint="cs"/>
+          <w:sz w:val="32"/>
+          <w:szCs w:val="32"/>
+          <w:rtl/>
+          <w:lang w:bidi="fa-IR"/>
+        </w:rPr>
         <w:t>بخش پ</w:t>
       </w:r>
     </w:p>
@@ -3462,7 +4767,6 @@
           <w:rFonts w:cs="B Nazanin"/>
           <w:sz w:val="32"/>
           <w:szCs w:val="32"/>
-          <w:rtl/>
           <w:lang w:bidi="fa-IR"/>
         </w:rPr>
       </w:pPr>
@@ -3479,142 +4783,9 @@
           <w:lang w:bidi="fa-IR"/>
         </w:rPr>
       </w:pPr>
-      <w:r>
-        <w:rPr>
-          <w:rFonts w:cs="B Nazanin" w:hint="cs"/>
-          <w:sz w:val="32"/>
-          <w:szCs w:val="32"/>
-          <w:rtl/>
-          <w:lang w:bidi="fa-IR"/>
-        </w:rPr>
-        <w:t>سوال 2</w:t>
-      </w:r>
-    </w:p>
-    <w:p>
-      <w:pPr>
-        <w:bidi/>
-        <w:jc w:val="both"/>
-        <w:rPr>
-          <w:rFonts w:cs="B Nazanin"/>
-          <w:sz w:val="32"/>
-          <w:szCs w:val="32"/>
-          <w:rtl/>
-          <w:lang w:bidi="fa-IR"/>
-        </w:rPr>
-      </w:pPr>
-    </w:p>
-    <w:p>
-      <w:pPr>
-        <w:bidi/>
-        <w:jc w:val="both"/>
-        <w:rPr>
-          <w:rFonts w:cs="B Nazanin"/>
-          <w:sz w:val="32"/>
-          <w:szCs w:val="32"/>
-          <w:rtl/>
-          <w:lang w:bidi="fa-IR"/>
-        </w:rPr>
-      </w:pPr>
-    </w:p>
-    <w:p>
-      <w:pPr>
-        <w:bidi/>
-        <w:jc w:val="both"/>
-        <w:rPr>
-          <w:rFonts w:cs="B Nazanin"/>
-          <w:sz w:val="32"/>
-          <w:szCs w:val="32"/>
-          <w:rtl/>
-          <w:lang w:bidi="fa-IR"/>
-        </w:rPr>
-      </w:pPr>
-      <w:r>
-        <w:rPr>
-          <w:rFonts w:cs="B Nazanin" w:hint="cs"/>
-          <w:sz w:val="32"/>
-          <w:szCs w:val="32"/>
-          <w:rtl/>
-          <w:lang w:bidi="fa-IR"/>
-        </w:rPr>
-        <w:t>سوال 3</w:t>
-      </w:r>
-    </w:p>
-    <w:p>
-      <w:pPr>
-        <w:bidi/>
-        <w:jc w:val="both"/>
-        <w:rPr>
-          <w:rFonts w:cs="B Nazanin"/>
-          <w:sz w:val="32"/>
-          <w:szCs w:val="32"/>
-          <w:rtl/>
-          <w:lang w:bidi="fa-IR"/>
-        </w:rPr>
-      </w:pPr>
-    </w:p>
-    <w:p>
-      <w:pPr>
-        <w:bidi/>
-        <w:jc w:val="both"/>
-        <w:rPr>
-          <w:rFonts w:cs="B Nazanin"/>
-          <w:sz w:val="32"/>
-          <w:szCs w:val="32"/>
-          <w:rtl/>
-          <w:lang w:bidi="fa-IR"/>
-        </w:rPr>
-      </w:pPr>
-    </w:p>
-    <w:p>
-      <w:pPr>
-        <w:bidi/>
-        <w:jc w:val="both"/>
-        <w:rPr>
-          <w:rFonts w:cs="B Nazanin" w:hint="cs"/>
-          <w:sz w:val="32"/>
-          <w:szCs w:val="32"/>
-          <w:rtl/>
-          <w:lang w:bidi="fa-IR"/>
-        </w:rPr>
-      </w:pPr>
-      <w:r>
-        <w:rPr>
-          <w:rFonts w:cs="B Nazanin" w:hint="cs"/>
-          <w:sz w:val="32"/>
-          <w:szCs w:val="32"/>
-          <w:rtl/>
-          <w:lang w:bidi="fa-IR"/>
-        </w:rPr>
-        <w:t>سوال 4</w:t>
-      </w:r>
-    </w:p>
-    <w:p>
-      <w:pPr>
-        <w:bidi/>
-        <w:jc w:val="both"/>
-        <w:rPr>
-          <w:rFonts w:cs="B Nazanin"/>
-          <w:sz w:val="32"/>
-          <w:szCs w:val="32"/>
-          <w:lang w:bidi="fa-IR"/>
-        </w:rPr>
-      </w:pPr>
-    </w:p>
-    <w:p>
-      <w:pPr>
-        <w:bidi/>
-        <w:jc w:val="both"/>
-        <w:rPr>
-          <w:rFonts w:cs="B Nazanin"/>
-          <w:sz w:val="32"/>
-          <w:szCs w:val="32"/>
-          <w:rtl/>
-          <w:lang w:bidi="fa-IR"/>
-        </w:rPr>
-      </w:pPr>
     </w:p>
     <w:sectPr>
-      <w:footerReference w:type="default" r:id="rId11"/>
+      <w:footerReference w:type="default" r:id="rId15"/>
       <w:pgSz w:w="12240" w:h="15840"/>
       <w:pgMar w:top="1440" w:right="1440" w:bottom="1440" w:left="1440" w:header="720" w:footer="720" w:gutter="0"/>
       <w:pgBorders w:offsetFrom="page">
@@ -4404,7 +5575,6 @@
     <w:next w:val="Normal"/>
     <w:link w:val="Heading4Char"/>
     <w:uiPriority w:val="9"/>
-    <w:semiHidden/>
     <w:unhideWhenUsed/>
     <w:qFormat/>
     <w:rsid w:val="0007483F"/>
@@ -4601,7 +5771,6 @@
     <w:basedOn w:val="DefaultParagraphFont"/>
     <w:link w:val="Heading4"/>
     <w:uiPriority w:val="9"/>
-    <w:semiHidden/>
     <w:rsid w:val="0007483F"/>
     <w:rPr>
       <w:rFonts w:eastAsiaTheme="majorEastAsia" w:cstheme="majorBidi"/>

</xml_diff>